<commit_message>
Start Timer Use Case
</commit_message>
<xml_diff>
--- a/Requirements/ver_1.0/UseCases/Run_Program/run_program.docx
+++ b/Requirements/ver_1.0/UseCases/Run_Program/run_program.docx
@@ -187,42 +187,7 @@
     <w:p>
       <w:pPr>
         <w:pStyle w:val="a3"/>
-        <w:rPr>
-          <w:lang w:val="en-US"/>
-        </w:rPr>
-      </w:pPr>
-    </w:p>
-    <w:p>
-      <w:pPr>
-        <w:pStyle w:val="a3"/>
-        <w:rPr>
-          <w:b/>
-        </w:rPr>
-      </w:pPr>
-      <w:r>
-        <w:rPr>
-          <w:b/>
-        </w:rPr>
-        <w:t>Дополнительные требования</w:t>
-      </w:r>
-    </w:p>
-    <w:p>
-      <w:pPr>
-        <w:pStyle w:val="a3"/>
-        <w:numPr>
-          <w:ilvl w:val="0"/>
-          <w:numId w:val="3"/>
-        </w:numPr>
-      </w:pPr>
-      <w:r>
-        <w:t xml:space="preserve">Программа должна уметь сохранять данные в </w:t>
-      </w:r>
-      <w:r>
-        <w:rPr>
-          <w:lang w:val="en-US"/>
-        </w:rPr>
-        <w:t>AppData</w:t>
-      </w:r>
+      </w:pPr>
       <w:bookmarkStart w:id="0" w:name="_GoBack"/>
       <w:bookmarkEnd w:id="0"/>
     </w:p>

</xml_diff>